<commit_message>
Completed UAT for Bug 2
</commit_message>
<xml_diff>
--- a/Bug 2 UAT.docx
+++ b/Bug 2 UAT.docx
@@ -7,10 +7,7 @@
         <w:pStyle w:val="Heading1"/>
       </w:pPr>
       <w:r>
-        <w:t xml:space="preserve">Scenario: Bug – </w:t>
-      </w:r>
-      <w:r>
-        <w:t>Able to Charge Room after Checking Out</w:t>
+        <w:t>Scenario: Bug – Able to Charge Room after Checking Out</w:t>
       </w:r>
     </w:p>
     <w:p>
@@ -28,16 +25,7 @@
         <w:pStyle w:val="ListBullet"/>
       </w:pPr>
       <w:r>
-        <w:t>This scen</w:t>
-      </w:r>
-      <w:r>
-        <w:t>ario attempts to replicate Bug 2</w:t>
-      </w:r>
-      <w:r>
-        <w:t xml:space="preserve">: </w:t>
-      </w:r>
-      <w:r>
-        <w:t>It is possible to charge a room for service after the guest has checked out</w:t>
+        <w:t>This scenario attempts to replicate Bug 2: It is possible to charge a room for service after the guest has checked out</w:t>
       </w:r>
     </w:p>
     <w:p>
@@ -171,8 +159,6 @@
       <w:r>
         <w:t>Able to Charge Room after Checking Out</w:t>
       </w:r>
-      <w:bookmarkStart w:id="3" w:name="_GoBack"/>
-      <w:bookmarkEnd w:id="3"/>
     </w:p>
     <w:p>
       <w:pPr>
@@ -197,7 +183,7 @@
       <w:pPr>
         <w:pStyle w:val="Heading2"/>
       </w:pPr>
-      <w:bookmarkStart w:id="4" w:name="_Toc43786490"/>
+      <w:bookmarkStart w:id="3" w:name="_Toc43786490"/>
       <w:bookmarkEnd w:id="2"/>
       <w:r>
         <w:t>User Groups</w:t>
@@ -218,7 +204,7 @@
       <w:r>
         <w:br w:type="page"/>
       </w:r>
-      <w:bookmarkEnd w:id="4"/>
+      <w:bookmarkEnd w:id="3"/>
       <w:r>
         <w:lastRenderedPageBreak/>
         <w:t>Script 1.1: Able to Charge Room after Checking Out</w:t>
@@ -228,17 +214,17 @@
       <w:pPr>
         <w:pStyle w:val="Heading3"/>
       </w:pPr>
-      <w:bookmarkStart w:id="5" w:name="_Toc43786491"/>
+      <w:bookmarkStart w:id="4" w:name="_Toc43786491"/>
       <w:r>
         <w:t>Script Description</w:t>
       </w:r>
-      <w:bookmarkEnd w:id="5"/>
+      <w:bookmarkEnd w:id="4"/>
     </w:p>
     <w:p>
       <w:pPr>
         <w:pStyle w:val="ListBullet"/>
       </w:pPr>
-      <w:bookmarkStart w:id="6" w:name="_Toc43786492"/>
+      <w:bookmarkStart w:id="5" w:name="_Toc43786492"/>
       <w:r>
         <w:t>The user attempts to record a service for a room that has been checked out. If the bug is replicated, the user will be able to record a service</w:t>
       </w:r>
@@ -250,7 +236,7 @@
       <w:r>
         <w:t>Testing Requirements</w:t>
       </w:r>
-      <w:bookmarkEnd w:id="6"/>
+      <w:bookmarkEnd w:id="5"/>
     </w:p>
     <w:p>
       <w:r>
@@ -269,11 +255,11 @@
       <w:pPr>
         <w:pStyle w:val="Heading3"/>
       </w:pPr>
-      <w:bookmarkStart w:id="7" w:name="_Toc43786493"/>
+      <w:bookmarkStart w:id="6" w:name="_Toc43786493"/>
       <w:r>
         <w:t>Setup</w:t>
       </w:r>
-      <w:bookmarkEnd w:id="7"/>
+      <w:bookmarkEnd w:id="6"/>
     </w:p>
     <w:p>
       <w:pPr>
@@ -295,11 +281,11 @@
       <w:pPr>
         <w:pStyle w:val="Heading3"/>
       </w:pPr>
-      <w:bookmarkStart w:id="8" w:name="_Toc43786494"/>
+      <w:bookmarkStart w:id="7" w:name="_Toc43786494"/>
       <w:r>
         <w:t>Script Steps</w:t>
       </w:r>
-      <w:bookmarkEnd w:id="8"/>
+      <w:bookmarkEnd w:id="7"/>
     </w:p>
     <w:tbl>
       <w:tblPr>
@@ -457,6 +443,9 @@
             <w:pPr>
               <w:jc w:val="center"/>
             </w:pPr>
+            <w:r>
+              <w:t>P</w:t>
+            </w:r>
           </w:p>
         </w:tc>
       </w:tr>
@@ -504,6 +493,9 @@
             <w:pPr>
               <w:jc w:val="center"/>
             </w:pPr>
+            <w:r>
+              <w:t>P</w:t>
+            </w:r>
           </w:p>
         </w:tc>
       </w:tr>
@@ -534,10 +526,7 @@
           </w:tcPr>
           <w:p>
             <w:r>
-              <w:t xml:space="preserve">The system </w:t>
-            </w:r>
-            <w:r>
-              <w:t>prompts to accept charges</w:t>
+              <w:t>The system prompts to accept charges</w:t>
             </w:r>
           </w:p>
         </w:tc>
@@ -549,6 +538,9 @@
             <w:pPr>
               <w:jc w:val="center"/>
             </w:pPr>
+            <w:r>
+              <w:t>P</w:t>
+            </w:r>
           </w:p>
         </w:tc>
       </w:tr>
@@ -591,6 +583,9 @@
             <w:pPr>
               <w:jc w:val="center"/>
             </w:pPr>
+            <w:r>
+              <w:t>P</w:t>
+            </w:r>
           </w:p>
         </w:tc>
       </w:tr>
@@ -621,10 +616,7 @@
           </w:tcPr>
           <w:p>
             <w:r>
-              <w:t>The system</w:t>
-            </w:r>
-            <w:r>
-              <w:t xml:space="preserve"> prompts for credit card number</w:t>
+              <w:t>The system prompts for credit card number</w:t>
             </w:r>
           </w:p>
         </w:tc>
@@ -636,6 +628,9 @@
             <w:pPr>
               <w:jc w:val="center"/>
             </w:pPr>
+            <w:r>
+              <w:t>P</w:t>
+            </w:r>
           </w:p>
         </w:tc>
       </w:tr>
@@ -666,10 +661,7 @@
           </w:tcPr>
           <w:p>
             <w:r>
-              <w:t>The system</w:t>
-            </w:r>
-            <w:r>
-              <w:t xml:space="preserve"> prompts for CCV</w:t>
+              <w:t>The system prompts for CCV</w:t>
             </w:r>
           </w:p>
         </w:tc>
@@ -681,6 +673,9 @@
             <w:pPr>
               <w:jc w:val="center"/>
             </w:pPr>
+            <w:r>
+              <w:t>P</w:t>
+            </w:r>
           </w:p>
         </w:tc>
       </w:tr>
@@ -726,6 +721,9 @@
             <w:pPr>
               <w:jc w:val="center"/>
             </w:pPr>
+            <w:r>
+              <w:t>P</w:t>
+            </w:r>
           </w:p>
         </w:tc>
       </w:tr>
@@ -773,6 +771,9 @@
             <w:pPr>
               <w:jc w:val="center"/>
             </w:pPr>
+            <w:r>
+              <w:t>P</w:t>
+            </w:r>
           </w:p>
         </w:tc>
       </w:tr>
@@ -815,6 +816,9 @@
             <w:pPr>
               <w:jc w:val="center"/>
             </w:pPr>
+            <w:r>
+              <w:t>P</w:t>
+            </w:r>
           </w:p>
         </w:tc>
       </w:tr>
@@ -857,6 +861,9 @@
             <w:pPr>
               <w:jc w:val="center"/>
             </w:pPr>
+            <w:r>
+              <w:t>P</w:t>
+            </w:r>
           </w:p>
         </w:tc>
       </w:tr>
@@ -899,6 +906,9 @@
             <w:pPr>
               <w:jc w:val="center"/>
             </w:pPr>
+            <w:r>
+              <w:t>P</w:t>
+            </w:r>
           </w:p>
         </w:tc>
       </w:tr>
@@ -941,6 +951,9 @@
             <w:pPr>
               <w:jc w:val="center"/>
             </w:pPr>
+            <w:r>
+              <w:t>P</w:t>
+            </w:r>
           </w:p>
         </w:tc>
       </w:tr>
@@ -967,11 +980,11 @@
         <w:tblLook w:val="0020" w:firstRow="1" w:lastRow="0" w:firstColumn="0" w:lastColumn="0" w:noHBand="0" w:noVBand="0"/>
       </w:tblPr>
       <w:tblGrid>
-        <w:gridCol w:w="1749"/>
-        <w:gridCol w:w="1455"/>
-        <w:gridCol w:w="2291"/>
-        <w:gridCol w:w="992"/>
-        <w:gridCol w:w="2369"/>
+        <w:gridCol w:w="1567"/>
+        <w:gridCol w:w="1240"/>
+        <w:gridCol w:w="3262"/>
+        <w:gridCol w:w="928"/>
+        <w:gridCol w:w="1859"/>
       </w:tblGrid>
       <w:tr>
         <w:trPr>
@@ -1033,31 +1046,53 @@
           <w:tcPr>
             <w:tcW w:w="1749" w:type="dxa"/>
           </w:tcPr>
-          <w:p/>
+          <w:p>
+            <w:r>
+              <w:t>12/10/2018</w:t>
+            </w:r>
+          </w:p>
         </w:tc>
         <w:tc>
           <w:tcPr>
             <w:tcW w:w="1455" w:type="dxa"/>
           </w:tcPr>
-          <w:p/>
+          <w:p>
+            <w:r>
+              <w:t>Kalyan</w:t>
+            </w:r>
+          </w:p>
         </w:tc>
         <w:tc>
           <w:tcPr>
             <w:tcW w:w="2291" w:type="dxa"/>
           </w:tcPr>
-          <w:p/>
+          <w:p>
+            <w:r>
+              <w:t>RecordServiceAfterCheckoutBug1</w:t>
+            </w:r>
+          </w:p>
         </w:tc>
         <w:tc>
           <w:tcPr>
             <w:tcW w:w="992" w:type="dxa"/>
           </w:tcPr>
-          <w:p/>
+          <w:p>
+            <w:r>
+              <w:t>Pre fix</w:t>
+            </w:r>
+          </w:p>
         </w:tc>
         <w:tc>
           <w:tcPr>
             <w:tcW w:w="2369" w:type="dxa"/>
           </w:tcPr>
-          <w:p/>
+          <w:p>
+            <w:r>
+              <w:t>Passed</w:t>
+            </w:r>
+            <w:bookmarkStart w:id="8" w:name="_GoBack"/>
+            <w:bookmarkEnd w:id="8"/>
+          </w:p>
         </w:tc>
       </w:tr>
     </w:tbl>

</xml_diff>

<commit_message>
Completed Post-fix UAT for Bug 2
</commit_message>
<xml_diff>
--- a/Bug 2 UAT.docx
+++ b/Bug 2 UAT.docx
@@ -1056,6 +1056,8 @@
             <w:r>
               <w:t>12/10/2018</w:t>
             </w:r>
+            <w:bookmarkStart w:id="8" w:name="_GoBack"/>
+            <w:bookmarkEnd w:id="8"/>
           </w:p>
         </w:tc>
         <w:tc>
@@ -1112,8 +1114,6 @@
       <w:r>
         <w:t>: Post fix</w:t>
       </w:r>
-      <w:bookmarkStart w:id="8" w:name="_GoBack"/>
-      <w:bookmarkEnd w:id="8"/>
     </w:p>
     <w:tbl>
       <w:tblPr>
@@ -1271,6 +1271,9 @@
             <w:pPr>
               <w:jc w:val="center"/>
             </w:pPr>
+            <w:r>
+              <w:t>P</w:t>
+            </w:r>
           </w:p>
         </w:tc>
       </w:tr>
@@ -1318,6 +1321,9 @@
             <w:pPr>
               <w:jc w:val="center"/>
             </w:pPr>
+            <w:r>
+              <w:t>P</w:t>
+            </w:r>
           </w:p>
         </w:tc>
       </w:tr>
@@ -1360,6 +1366,9 @@
             <w:pPr>
               <w:jc w:val="center"/>
             </w:pPr>
+            <w:r>
+              <w:t>P</w:t>
+            </w:r>
           </w:p>
         </w:tc>
       </w:tr>
@@ -1402,6 +1411,9 @@
             <w:pPr>
               <w:jc w:val="center"/>
             </w:pPr>
+            <w:r>
+              <w:t>P</w:t>
+            </w:r>
           </w:p>
         </w:tc>
       </w:tr>
@@ -1444,6 +1456,9 @@
             <w:pPr>
               <w:jc w:val="center"/>
             </w:pPr>
+            <w:r>
+              <w:t>P</w:t>
+            </w:r>
           </w:p>
         </w:tc>
       </w:tr>
@@ -1486,6 +1501,9 @@
             <w:pPr>
               <w:jc w:val="center"/>
             </w:pPr>
+            <w:r>
+              <w:t>P</w:t>
+            </w:r>
           </w:p>
         </w:tc>
       </w:tr>
@@ -1528,6 +1546,9 @@
             <w:pPr>
               <w:jc w:val="center"/>
             </w:pPr>
+            <w:r>
+              <w:t>P</w:t>
+            </w:r>
           </w:p>
         </w:tc>
       </w:tr>
@@ -1575,6 +1596,9 @@
             <w:pPr>
               <w:jc w:val="center"/>
             </w:pPr>
+            <w:r>
+              <w:t>P</w:t>
+            </w:r>
           </w:p>
         </w:tc>
       </w:tr>
@@ -1620,6 +1644,9 @@
             <w:pPr>
               <w:jc w:val="center"/>
             </w:pPr>
+            <w:r>
+              <w:t>P</w:t>
+            </w:r>
           </w:p>
         </w:tc>
       </w:tr>
@@ -1670,6 +1697,9 @@
             <w:pPr>
               <w:jc w:val="center"/>
             </w:pPr>
+            <w:r>
+              <w:t>P</w:t>
+            </w:r>
           </w:p>
         </w:tc>
       </w:tr>
@@ -1695,11 +1725,11 @@
         <w:tblLook w:val="0020" w:firstRow="1" w:lastRow="0" w:firstColumn="0" w:lastColumn="0" w:noHBand="0" w:noVBand="0"/>
       </w:tblPr>
       <w:tblGrid>
-        <w:gridCol w:w="1749"/>
-        <w:gridCol w:w="1455"/>
-        <w:gridCol w:w="2291"/>
-        <w:gridCol w:w="992"/>
-        <w:gridCol w:w="2369"/>
+        <w:gridCol w:w="1809"/>
+        <w:gridCol w:w="998"/>
+        <w:gridCol w:w="3262"/>
+        <w:gridCol w:w="928"/>
+        <w:gridCol w:w="1859"/>
       </w:tblGrid>
       <w:tr>
         <w:trPr>
@@ -1707,7 +1737,7 @@
         </w:trPr>
         <w:tc>
           <w:tcPr>
-            <w:tcW w:w="1749" w:type="dxa"/>
+            <w:tcW w:w="1809" w:type="dxa"/>
           </w:tcPr>
           <w:p>
             <w:r>
@@ -1717,7 +1747,7 @@
         </w:tc>
         <w:tc>
           <w:tcPr>
-            <w:tcW w:w="1455" w:type="dxa"/>
+            <w:tcW w:w="998" w:type="dxa"/>
           </w:tcPr>
           <w:p>
             <w:r>
@@ -1727,7 +1757,7 @@
         </w:tc>
         <w:tc>
           <w:tcPr>
-            <w:tcW w:w="2291" w:type="dxa"/>
+            <w:tcW w:w="3262" w:type="dxa"/>
           </w:tcPr>
           <w:p>
             <w:r>
@@ -1737,7 +1767,7 @@
         </w:tc>
         <w:tc>
           <w:tcPr>
-            <w:tcW w:w="992" w:type="dxa"/>
+            <w:tcW w:w="928" w:type="dxa"/>
           </w:tcPr>
           <w:p>
             <w:r>
@@ -1747,7 +1777,7 @@
         </w:tc>
         <w:tc>
           <w:tcPr>
-            <w:tcW w:w="2369" w:type="dxa"/>
+            <w:tcW w:w="1859" w:type="dxa"/>
           </w:tcPr>
           <w:p>
             <w:r>
@@ -1759,25 +1789,40 @@
       <w:tr>
         <w:tc>
           <w:tcPr>
-            <w:tcW w:w="1749" w:type="dxa"/>
-          </w:tcPr>
-          <w:p/>
-        </w:tc>
-        <w:tc>
-          <w:tcPr>
-            <w:tcW w:w="1455" w:type="dxa"/>
-          </w:tcPr>
-          <w:p/>
-        </w:tc>
-        <w:tc>
-          <w:tcPr>
-            <w:tcW w:w="2291" w:type="dxa"/>
-          </w:tcPr>
-          <w:p/>
-        </w:tc>
-        <w:tc>
-          <w:tcPr>
-            <w:tcW w:w="992" w:type="dxa"/>
+            <w:tcW w:w="1809" w:type="dxa"/>
+          </w:tcPr>
+          <w:p>
+            <w:r>
+              <w:t>13/10/2018 15:16</w:t>
+            </w:r>
+          </w:p>
+        </w:tc>
+        <w:tc>
+          <w:tcPr>
+            <w:tcW w:w="998" w:type="dxa"/>
+          </w:tcPr>
+          <w:p>
+            <w:r>
+              <w:t>Kalyan</w:t>
+            </w:r>
+          </w:p>
+        </w:tc>
+        <w:tc>
+          <w:tcPr>
+            <w:tcW w:w="3262" w:type="dxa"/>
+          </w:tcPr>
+          <w:p>
+            <w:r>
+              <w:t>R</w:t>
+            </w:r>
+            <w:r>
+              <w:t>ecordServiceAfterCheckoutBug1</w:t>
+            </w:r>
+          </w:p>
+        </w:tc>
+        <w:tc>
+          <w:tcPr>
+            <w:tcW w:w="928" w:type="dxa"/>
           </w:tcPr>
           <w:p>
             <w:r>
@@ -1787,9 +1832,13 @@
         </w:tc>
         <w:tc>
           <w:tcPr>
-            <w:tcW w:w="2369" w:type="dxa"/>
-          </w:tcPr>
-          <w:p/>
+            <w:tcW w:w="1859" w:type="dxa"/>
+          </w:tcPr>
+          <w:p>
+            <w:r>
+              <w:t>Passed</w:t>
+            </w:r>
+          </w:p>
         </w:tc>
       </w:tr>
     </w:tbl>

</xml_diff>